<commit_message>
update Report & PPT Module 01
</commit_message>
<xml_diff>
--- a/Module-01 Front End Web Development/Project/Project Report - Wildan Luqmanul Hakim.docx
+++ b/Module-01 Front End Web Development/Project/Project Report - Wildan Luqmanul Hakim.docx
@@ -790,14 +790,12 @@
               </w:rPr>
               <w:t xml:space="preserve"> </w:t>
             </w:r>
-            <w:proofErr w:type="spellStart"/>
             <w:r>
               <w:rPr>
                 <w:sz w:val="20"/>
               </w:rPr>
               <w:t>Luqmanul</w:t>
             </w:r>
-            <w:proofErr w:type="spellEnd"/>
             <w:r>
               <w:rPr>
                 <w:spacing w:val="-3"/>
@@ -9010,10 +9008,7 @@
         <w:ind w:hanging="361"/>
       </w:pPr>
       <w:r>
-        <w:t xml:space="preserve">Web Server: </w:t>
-      </w:r>
-      <w:r>
-        <w:t>Tomcat</w:t>
+        <w:t>Web Server: Tomcat</w:t>
       </w:r>
       <w:r>
         <w:rPr>
@@ -10025,6 +10020,9 @@
         </w:rPr>
       </w:pPr>
       <w:r>
+        <w:rPr>
+          <w:noProof/>
+        </w:rPr>
         <w:drawing>
           <wp:inline distT="0" distB="0" distL="0" distR="0" wp14:anchorId="7DFC3DB9" wp14:editId="729E2BDC">
             <wp:extent cx="2743200" cy="3173226"/>
@@ -10077,6 +10075,9 @@
         <w:t xml:space="preserve"> </w:t>
       </w:r>
       <w:r>
+        <w:rPr>
+          <w:noProof/>
+        </w:rPr>
         <w:drawing>
           <wp:inline distT="0" distB="0" distL="0" distR="0" wp14:anchorId="25BA424C" wp14:editId="00F25626">
             <wp:extent cx="2743200" cy="3154563"/>
@@ -10829,520 +10830,6 @@
     </w:p>
     <w:p>
       <w:pPr>
-        <w:pStyle w:val="ListParagraph"/>
-        <w:numPr>
-          <w:ilvl w:val="0"/>
-          <w:numId w:val="3"/>
-        </w:numPr>
-        <w:tabs>
-          <w:tab w:val="left" w:pos="1393"/>
-          <w:tab w:val="left" w:pos="1394"/>
-        </w:tabs>
-        <w:spacing w:before="185"/>
-        <w:ind w:hanging="361"/>
-        <w:rPr>
-          <w:sz w:val="20"/>
-        </w:rPr>
-      </w:pPr>
-      <w:r>
-        <w:rPr>
-          <w:sz w:val="20"/>
-        </w:rPr>
-        <w:t>Filling</w:t>
-      </w:r>
-      <w:r>
-        <w:rPr>
-          <w:spacing w:val="-4"/>
-          <w:sz w:val="20"/>
-        </w:rPr>
-        <w:t xml:space="preserve"> </w:t>
-      </w:r>
-      <w:r>
-        <w:rPr>
-          <w:sz w:val="20"/>
-        </w:rPr>
-        <w:t>out</w:t>
-      </w:r>
-      <w:r>
-        <w:rPr>
-          <w:spacing w:val="-3"/>
-          <w:sz w:val="20"/>
-        </w:rPr>
-        <w:t xml:space="preserve"> </w:t>
-      </w:r>
-      <w:r>
-        <w:rPr>
-          <w:sz w:val="20"/>
-        </w:rPr>
-        <w:t>the</w:t>
-      </w:r>
-      <w:r>
-        <w:rPr>
-          <w:spacing w:val="-4"/>
-          <w:sz w:val="20"/>
-        </w:rPr>
-        <w:t xml:space="preserve"> </w:t>
-      </w:r>
-      <w:r>
-        <w:rPr>
-          <w:sz w:val="20"/>
-        </w:rPr>
-        <w:t>Registration</w:t>
-      </w:r>
-      <w:r>
-        <w:rPr>
-          <w:spacing w:val="-2"/>
-          <w:sz w:val="20"/>
-        </w:rPr>
-        <w:t xml:space="preserve"> </w:t>
-      </w:r>
-      <w:r>
-        <w:rPr>
-          <w:sz w:val="20"/>
-        </w:rPr>
-        <w:t>Form</w:t>
-      </w:r>
-      <w:r>
-        <w:rPr>
-          <w:spacing w:val="-4"/>
-          <w:sz w:val="20"/>
-        </w:rPr>
-        <w:t xml:space="preserve"> </w:t>
-      </w:r>
-      <w:r>
-        <w:rPr>
-          <w:sz w:val="20"/>
-        </w:rPr>
-        <w:t>should</w:t>
-      </w:r>
-      <w:r>
-        <w:rPr>
-          <w:spacing w:val="-2"/>
-          <w:sz w:val="20"/>
-        </w:rPr>
-        <w:t xml:space="preserve"> </w:t>
-      </w:r>
-      <w:r>
-        <w:rPr>
-          <w:sz w:val="20"/>
-        </w:rPr>
-        <w:t>take</w:t>
-      </w:r>
-      <w:r>
-        <w:rPr>
-          <w:spacing w:val="-2"/>
-          <w:sz w:val="20"/>
-        </w:rPr>
-        <w:t xml:space="preserve"> </w:t>
-      </w:r>
-      <w:r>
-        <w:rPr>
-          <w:sz w:val="20"/>
-        </w:rPr>
-        <w:t>no</w:t>
-      </w:r>
-      <w:r>
-        <w:rPr>
-          <w:spacing w:val="-3"/>
-          <w:sz w:val="20"/>
-        </w:rPr>
-        <w:t xml:space="preserve"> </w:t>
-      </w:r>
-      <w:r>
-        <w:rPr>
-          <w:sz w:val="20"/>
-        </w:rPr>
-        <w:t>longer</w:t>
-      </w:r>
-      <w:r>
-        <w:rPr>
-          <w:spacing w:val="-2"/>
-          <w:sz w:val="20"/>
-        </w:rPr>
-        <w:t xml:space="preserve"> </w:t>
-      </w:r>
-      <w:r>
-        <w:rPr>
-          <w:sz w:val="20"/>
-        </w:rPr>
-        <w:t>than</w:t>
-      </w:r>
-      <w:r>
-        <w:rPr>
-          <w:spacing w:val="-4"/>
-          <w:sz w:val="20"/>
-        </w:rPr>
-        <w:t xml:space="preserve"> </w:t>
-      </w:r>
-      <w:r>
-        <w:rPr>
-          <w:sz w:val="20"/>
-        </w:rPr>
-        <w:t>2</w:t>
-      </w:r>
-      <w:r>
-        <w:rPr>
-          <w:spacing w:val="-3"/>
-          <w:sz w:val="20"/>
-        </w:rPr>
-        <w:t xml:space="preserve"> </w:t>
-      </w:r>
-      <w:r>
-        <w:rPr>
-          <w:sz w:val="20"/>
-        </w:rPr>
-        <w:t>minutes.</w:t>
-      </w:r>
-    </w:p>
-    <w:p>
-      <w:pPr>
-        <w:pStyle w:val="ListParagraph"/>
-        <w:numPr>
-          <w:ilvl w:val="0"/>
-          <w:numId w:val="3"/>
-        </w:numPr>
-        <w:tabs>
-          <w:tab w:val="left" w:pos="1393"/>
-          <w:tab w:val="left" w:pos="1394"/>
-        </w:tabs>
-        <w:spacing w:before="18"/>
-        <w:ind w:hanging="361"/>
-        <w:rPr>
-          <w:sz w:val="20"/>
-        </w:rPr>
-      </w:pPr>
-      <w:r>
-        <w:rPr>
-          <w:sz w:val="20"/>
-        </w:rPr>
-        <w:t>To</w:t>
-      </w:r>
-      <w:r>
-        <w:rPr>
-          <w:spacing w:val="-5"/>
-          <w:sz w:val="20"/>
-        </w:rPr>
-        <w:t xml:space="preserve"> </w:t>
-      </w:r>
-      <w:r>
-        <w:rPr>
-          <w:sz w:val="20"/>
-        </w:rPr>
-        <w:t>prevent</w:t>
-      </w:r>
-      <w:r>
-        <w:rPr>
-          <w:spacing w:val="-5"/>
-          <w:sz w:val="20"/>
-        </w:rPr>
-        <w:t xml:space="preserve"> </w:t>
-      </w:r>
-      <w:r>
-        <w:rPr>
-          <w:sz w:val="20"/>
-        </w:rPr>
-        <w:t>unwanted</w:t>
-      </w:r>
-      <w:r>
-        <w:rPr>
-          <w:spacing w:val="-5"/>
-          <w:sz w:val="20"/>
-        </w:rPr>
-        <w:t xml:space="preserve"> </w:t>
-      </w:r>
-      <w:r>
-        <w:rPr>
-          <w:sz w:val="20"/>
-        </w:rPr>
-        <w:t>data</w:t>
-      </w:r>
-      <w:r>
-        <w:rPr>
-          <w:spacing w:val="-4"/>
-          <w:sz w:val="20"/>
-        </w:rPr>
-        <w:t xml:space="preserve"> </w:t>
-      </w:r>
-      <w:r>
-        <w:rPr>
-          <w:sz w:val="20"/>
-        </w:rPr>
-        <w:t>or</w:t>
-      </w:r>
-      <w:r>
-        <w:rPr>
-          <w:spacing w:val="-5"/>
-          <w:sz w:val="20"/>
-        </w:rPr>
-        <w:t xml:space="preserve"> </w:t>
-      </w:r>
-      <w:r>
-        <w:rPr>
-          <w:sz w:val="20"/>
-        </w:rPr>
-        <w:t>errors,</w:t>
-      </w:r>
-      <w:r>
-        <w:rPr>
-          <w:spacing w:val="-2"/>
-          <w:sz w:val="20"/>
-        </w:rPr>
-        <w:t xml:space="preserve"> </w:t>
-      </w:r>
-      <w:r>
-        <w:rPr>
-          <w:sz w:val="20"/>
-        </w:rPr>
-        <w:t>the</w:t>
-      </w:r>
-      <w:r>
-        <w:rPr>
-          <w:spacing w:val="-3"/>
-          <w:sz w:val="20"/>
-        </w:rPr>
-        <w:t xml:space="preserve"> </w:t>
-      </w:r>
-      <w:r>
-        <w:rPr>
-          <w:sz w:val="20"/>
-        </w:rPr>
-        <w:t>registration</w:t>
-      </w:r>
-      <w:r>
-        <w:rPr>
-          <w:spacing w:val="-3"/>
-          <w:sz w:val="20"/>
-        </w:rPr>
-        <w:t xml:space="preserve"> </w:t>
-      </w:r>
-      <w:r>
-        <w:rPr>
-          <w:sz w:val="20"/>
-        </w:rPr>
-        <w:t>form</w:t>
-      </w:r>
-      <w:r>
-        <w:rPr>
-          <w:spacing w:val="-5"/>
-          <w:sz w:val="20"/>
-        </w:rPr>
-        <w:t xml:space="preserve"> </w:t>
-      </w:r>
-      <w:r>
-        <w:rPr>
-          <w:sz w:val="20"/>
-        </w:rPr>
-        <w:t>includes</w:t>
-      </w:r>
-      <w:r>
-        <w:rPr>
-          <w:spacing w:val="-4"/>
-          <w:sz w:val="20"/>
-        </w:rPr>
-        <w:t xml:space="preserve"> </w:t>
-      </w:r>
-      <w:r>
-        <w:rPr>
-          <w:sz w:val="20"/>
-        </w:rPr>
-        <w:t>a</w:t>
-      </w:r>
-      <w:r>
-        <w:rPr>
-          <w:spacing w:val="-3"/>
-          <w:sz w:val="20"/>
-        </w:rPr>
-        <w:t xml:space="preserve"> </w:t>
-      </w:r>
-      <w:r>
-        <w:rPr>
-          <w:sz w:val="20"/>
-        </w:rPr>
-        <w:t>validation</w:t>
-      </w:r>
-      <w:r>
-        <w:rPr>
-          <w:spacing w:val="-3"/>
-          <w:sz w:val="20"/>
-        </w:rPr>
-        <w:t xml:space="preserve"> </w:t>
-      </w:r>
-      <w:r>
-        <w:rPr>
-          <w:sz w:val="20"/>
-        </w:rPr>
-        <w:t>feature.</w:t>
-      </w:r>
-    </w:p>
-    <w:p>
-      <w:pPr>
-        <w:pStyle w:val="ListParagraph"/>
-        <w:numPr>
-          <w:ilvl w:val="0"/>
-          <w:numId w:val="3"/>
-        </w:numPr>
-        <w:tabs>
-          <w:tab w:val="left" w:pos="1393"/>
-          <w:tab w:val="left" w:pos="1394"/>
-        </w:tabs>
-        <w:spacing w:before="21"/>
-        <w:ind w:hanging="361"/>
-        <w:rPr>
-          <w:sz w:val="20"/>
-        </w:rPr>
-      </w:pPr>
-      <w:r>
-        <w:rPr>
-          <w:sz w:val="20"/>
-        </w:rPr>
-        <w:t>For</w:t>
-      </w:r>
-      <w:r>
-        <w:rPr>
-          <w:spacing w:val="-5"/>
-          <w:sz w:val="20"/>
-        </w:rPr>
-        <w:t xml:space="preserve"> </w:t>
-      </w:r>
-      <w:r>
-        <w:rPr>
-          <w:sz w:val="20"/>
-        </w:rPr>
-        <w:t>easy</w:t>
-      </w:r>
-      <w:r>
-        <w:rPr>
-          <w:spacing w:val="-4"/>
-          <w:sz w:val="20"/>
-        </w:rPr>
-        <w:t xml:space="preserve"> </w:t>
-      </w:r>
-      <w:r>
-        <w:rPr>
-          <w:sz w:val="20"/>
-        </w:rPr>
-        <w:t>access,</w:t>
-      </w:r>
-      <w:r>
-        <w:rPr>
-          <w:spacing w:val="-3"/>
-          <w:sz w:val="20"/>
-        </w:rPr>
-        <w:t xml:space="preserve"> </w:t>
-      </w:r>
-      <w:r>
-        <w:rPr>
-          <w:sz w:val="20"/>
-        </w:rPr>
-        <w:t>the</w:t>
-      </w:r>
-      <w:r>
-        <w:rPr>
-          <w:spacing w:val="-3"/>
-          <w:sz w:val="20"/>
-        </w:rPr>
-        <w:t xml:space="preserve"> </w:t>
-      </w:r>
-      <w:r>
-        <w:rPr>
-          <w:sz w:val="20"/>
-        </w:rPr>
-        <w:t>registration</w:t>
-      </w:r>
-      <w:r>
-        <w:rPr>
-          <w:spacing w:val="-3"/>
-          <w:sz w:val="20"/>
-        </w:rPr>
-        <w:t xml:space="preserve"> </w:t>
-      </w:r>
-      <w:r>
-        <w:rPr>
-          <w:sz w:val="20"/>
-        </w:rPr>
-        <w:t>button</w:t>
-      </w:r>
-      <w:r>
-        <w:rPr>
-          <w:spacing w:val="-3"/>
-          <w:sz w:val="20"/>
-        </w:rPr>
-        <w:t xml:space="preserve"> </w:t>
-      </w:r>
-      <w:r>
-        <w:rPr>
-          <w:sz w:val="20"/>
-        </w:rPr>
-        <w:t>is</w:t>
-      </w:r>
-      <w:r>
-        <w:rPr>
-          <w:spacing w:val="-3"/>
-          <w:sz w:val="20"/>
-        </w:rPr>
-        <w:t xml:space="preserve"> </w:t>
-      </w:r>
-      <w:r>
-        <w:rPr>
-          <w:sz w:val="20"/>
-        </w:rPr>
-        <w:t>located</w:t>
-      </w:r>
-      <w:r>
-        <w:rPr>
-          <w:spacing w:val="-2"/>
-          <w:sz w:val="20"/>
-        </w:rPr>
-        <w:t xml:space="preserve"> </w:t>
-      </w:r>
-      <w:r>
-        <w:rPr>
-          <w:sz w:val="20"/>
-        </w:rPr>
-        <w:t>on</w:t>
-      </w:r>
-      <w:r>
-        <w:rPr>
-          <w:spacing w:val="-3"/>
-          <w:sz w:val="20"/>
-        </w:rPr>
-        <w:t xml:space="preserve"> </w:t>
-      </w:r>
-      <w:r>
-        <w:rPr>
-          <w:sz w:val="20"/>
-        </w:rPr>
-        <w:t>the</w:t>
-      </w:r>
-      <w:r>
-        <w:rPr>
-          <w:spacing w:val="-1"/>
-          <w:sz w:val="20"/>
-        </w:rPr>
-        <w:t xml:space="preserve"> </w:t>
-      </w:r>
-      <w:r>
-        <w:rPr>
-          <w:sz w:val="20"/>
-        </w:rPr>
-        <w:t>home</w:t>
-      </w:r>
-      <w:r>
-        <w:rPr>
-          <w:spacing w:val="-3"/>
-          <w:sz w:val="20"/>
-        </w:rPr>
-        <w:t xml:space="preserve"> </w:t>
-      </w:r>
-      <w:r>
-        <w:rPr>
-          <w:sz w:val="20"/>
-        </w:rPr>
-        <w:t>page.</w:t>
-      </w:r>
-    </w:p>
-    <w:p>
-      <w:pPr>
         <w:pStyle w:val="LithanBodyTextBold"/>
         <w:numPr>
           <w:ilvl w:val="0"/>
@@ -11365,6 +10852,82 @@
     </w:p>
     <w:p>
       <w:pPr>
+        <w:pStyle w:val="LithanBodyTextBold"/>
+        <w:ind w:left="1393"/>
+        <w:rPr>
+          <w:sz w:val="22"/>
+          <w:szCs w:val="24"/>
+        </w:rPr>
+      </w:pPr>
+      <w:r>
+        <w:rPr>
+          <w:rFonts w:eastAsia="Cambria" w:cs="Cambria"/>
+          <w:b w:val="0"/>
+          <w:lang w:eastAsia="en-US"/>
+        </w:rPr>
+        <w:t>The website will be able to use the feature without issue or difficulty. Because the form is simple, the visitor can complete it quickly. The Administration system is simple to use because it does not require any technical knowledge to operate. To click the button and fill out the form, all you need is a mouse and a keyboard.</w:t>
+      </w:r>
+    </w:p>
+    <w:p>
+      <w:pPr>
+        <w:pStyle w:val="LithanBodyTextBold"/>
+        <w:numPr>
+          <w:ilvl w:val="0"/>
+          <w:numId w:val="3"/>
+        </w:numPr>
+        <w:rPr>
+          <w:sz w:val="22"/>
+          <w:szCs w:val="24"/>
+        </w:rPr>
+      </w:pPr>
+      <w:r>
+        <w:rPr>
+          <w:sz w:val="22"/>
+          <w:szCs w:val="24"/>
+        </w:rPr>
+        <w:t>Code Efficiency</w:t>
+      </w:r>
+    </w:p>
+    <w:p>
+      <w:pPr>
+        <w:pStyle w:val="LithanBodyTextBold"/>
+        <w:ind w:left="1393"/>
+        <w:rPr>
+          <w:sz w:val="22"/>
+          <w:szCs w:val="24"/>
+        </w:rPr>
+      </w:pPr>
+      <w:r>
+        <w:rPr>
+          <w:rFonts w:eastAsia="Cambria" w:cs="Cambria"/>
+          <w:b w:val="0"/>
+          <w:lang w:eastAsia="en-US"/>
+        </w:rPr>
+        <w:t>The code must be simple to read and easy to maintain. It must be clean, even if it requires a complex data structure. A complex design will cause problems with run-time performance. To optimize the run time, keep the business logic as simple as possible.</w:t>
+      </w:r>
+    </w:p>
+    <w:p>
+      <w:pPr>
+        <w:pStyle w:val="LithanBodyTextBold"/>
+        <w:numPr>
+          <w:ilvl w:val="0"/>
+          <w:numId w:val="3"/>
+        </w:numPr>
+        <w:rPr>
+          <w:sz w:val="22"/>
+          <w:szCs w:val="24"/>
+        </w:rPr>
+      </w:pPr>
+      <w:r>
+        <w:rPr>
+          <w:sz w:val="22"/>
+          <w:szCs w:val="24"/>
+        </w:rPr>
+        <w:t>Overall</w:t>
+      </w:r>
+    </w:p>
+    <w:p>
+      <w:pPr>
         <w:pStyle w:val="ListParagraph"/>
         <w:tabs>
           <w:tab w:val="left" w:pos="1393"/>
@@ -11380,116 +10943,8 @@
         <w:rPr>
           <w:sz w:val="20"/>
         </w:rPr>
-        <w:t>The website will be able to use the feature without facing any trouble and difficulty. The form is simple, so the visitor can fill the form quickly. The Administration system is easy-to-use because it doesn’t need any technical skill to operate. It just needs a mouse and keyboard to click the button and fill out the form.</w:t>
-      </w:r>
-    </w:p>
-    <w:p>
-      <w:pPr>
-        <w:pStyle w:val="LithanBodyTextBold"/>
-        <w:numPr>
-          <w:ilvl w:val="0"/>
-          <w:numId w:val="3"/>
-        </w:numPr>
-        <w:rPr>
-          <w:sz w:val="22"/>
-          <w:szCs w:val="24"/>
-        </w:rPr>
-      </w:pPr>
-      <w:r>
-        <w:rPr>
-          <w:sz w:val="22"/>
-          <w:szCs w:val="24"/>
-        </w:rPr>
-        <w:t>Code Efficiency</w:t>
-      </w:r>
-    </w:p>
-    <w:p>
-      <w:pPr>
-        <w:pStyle w:val="ListParagraph"/>
-        <w:tabs>
-          <w:tab w:val="left" w:pos="1393"/>
-          <w:tab w:val="left" w:pos="1394"/>
-        </w:tabs>
-        <w:spacing w:before="21"/>
-        <w:ind w:firstLine="0"/>
-        <w:rPr>
-          <w:sz w:val="20"/>
-        </w:rPr>
-      </w:pPr>
-      <w:r>
-        <w:rPr>
-          <w:sz w:val="20"/>
-        </w:rPr>
-        <w:t>The code must be easy to read and maintainable. Even though it needs a complex data structure, it must be clean. The design should not be too complex because it will cause trouble in a run time performance issues. Keep the business logic as simple as possible to optimize the run time.</w:t>
-      </w:r>
-    </w:p>
-    <w:p>
-      <w:pPr>
-        <w:pStyle w:val="LithanBodyTextBold"/>
-        <w:numPr>
-          <w:ilvl w:val="0"/>
-          <w:numId w:val="3"/>
-        </w:numPr>
-        <w:rPr>
-          <w:sz w:val="22"/>
-          <w:szCs w:val="24"/>
-        </w:rPr>
-      </w:pPr>
-      <w:r>
-        <w:rPr>
-          <w:sz w:val="22"/>
-          <w:szCs w:val="24"/>
-        </w:rPr>
-        <w:t>Overall</w:t>
-      </w:r>
-    </w:p>
-    <w:p>
-      <w:pPr>
-        <w:pStyle w:val="ListParagraph"/>
-        <w:tabs>
-          <w:tab w:val="left" w:pos="1393"/>
-          <w:tab w:val="left" w:pos="1394"/>
-        </w:tabs>
-        <w:spacing w:before="21"/>
-        <w:ind w:firstLine="0"/>
-        <w:rPr>
-          <w:sz w:val="20"/>
-        </w:rPr>
-      </w:pPr>
-      <w:r>
-        <w:rPr>
-          <w:sz w:val="20"/>
-        </w:rPr>
-        <w:t xml:space="preserve">All of the above things will make the Lead Generation Form more effective to increase the lead conversion more complete and accurate lead information. And then, these things make the admin of ABC Learning Center doesn’t need to do an </w:t>
-      </w:r>
-      <w:proofErr w:type="gramStart"/>
-      <w:r>
-        <w:rPr>
-          <w:sz w:val="20"/>
-        </w:rPr>
-        <w:t>unnecessary things</w:t>
-      </w:r>
-      <w:proofErr w:type="gramEnd"/>
-      <w:r>
-        <w:rPr>
-          <w:sz w:val="20"/>
-        </w:rPr>
-        <w:t xml:space="preserve"> to revalidate the data of the lead.</w:t>
-      </w:r>
-    </w:p>
-    <w:p>
-      <w:pPr>
-        <w:pStyle w:val="ListParagraph"/>
-        <w:tabs>
-          <w:tab w:val="left" w:pos="1393"/>
-          <w:tab w:val="left" w:pos="1394"/>
-        </w:tabs>
-        <w:spacing w:before="21"/>
-        <w:ind w:firstLine="0"/>
-        <w:rPr>
-          <w:sz w:val="20"/>
-        </w:rPr>
-      </w:pPr>
+        <w:t>All of the above will make the Lead Generation Form more effective in terms of increasing lead conversion and providing more complete and accurate lead information. Then, as a result of these factors, the administrator of ABC Learning Center is no longer required to perform unnecessary tasks in order to revalidate the lead's data.</w:t>
+      </w:r>
     </w:p>
     <w:p>
       <w:pPr>

</xml_diff>